<commit_message>
update documentation laravel part
</commit_message>
<xml_diff>
--- a/laravel.docx
+++ b/laravel.docx
@@ -986,10 +986,10 @@
           <w:noProof/>
         </w:rPr>
         <w:drawing>
-          <wp:inline distT="0" distB="0" distL="0" distR="0" wp14:anchorId="4B832587" wp14:editId="0B3C5CFB">
-            <wp:extent cx="5612130" cy="2569210"/>
-            <wp:effectExtent l="0" t="0" r="7620" b="2540"/>
-            <wp:docPr id="8" name="Imagen 8"/>
+          <wp:inline distT="0" distB="0" distL="0" distR="0" wp14:anchorId="77453307" wp14:editId="734A85A1">
+            <wp:extent cx="5612130" cy="3746500"/>
+            <wp:effectExtent l="0" t="0" r="7620" b="6350"/>
+            <wp:docPr id="9" name="Imagen 9"/>
             <wp:cNvGraphicFramePr>
               <a:graphicFrameLocks xmlns:a="http://schemas.openxmlformats.org/drawingml/2006/main" noChangeAspect="1"/>
             </wp:cNvGraphicFramePr>
@@ -1009,7 +1009,7 @@
                   <pic:spPr>
                     <a:xfrm>
                       <a:off x="0" y="0"/>
-                      <a:ext cx="5612130" cy="2569210"/>
+                      <a:ext cx="5612130" cy="3746500"/>
                     </a:xfrm>
                     <a:prstGeom prst="rect">
                       <a:avLst/>

</xml_diff>